<commit_message>
@FelipeAndradex Atualização das páginas de suporte no manual de instalação
</commit_message>
<xml_diff>
--- a/Documentação/Documentação Mercúrio/Documentação Mercúrio.docx
+++ b/Documentação/Documentação Mercúrio/Documentação Mercúrio.docx
@@ -861,7 +861,7 @@
         <w:rPr>
           <w:color w:val="auto"/>
         </w:rPr>
-        <w:t>A integração dos dados dos sensores de bloqueio aos sistemas de gestão de estoques oferece um controle mais preciso do inventário, evitando situações de falta ou excesso de produtos. Essa abordagem resulta em uma maior disponibilidade de produtos, o que incentiva compras adicionais e, por sua vez, aumenta o ticket médio dos clientes.</w:t>
+        <w:t>Essa abordagem resulta em uma maior disponibilidade de produtos, o que incentiva compras adicionais e, por sua vez, aumenta o ticket médio dos clientes.</w:t>
       </w:r>
     </w:p>
     <w:p>
@@ -949,7 +949,19 @@
         <w:rPr>
           <w:color w:val="auto"/>
         </w:rPr>
-        <w:t>O objetivo deste projeto é implementar um sistema de controle de fluxo de pessoas em um mercado por meio de sensores de bloqueio, permitindo a gestão dos dados fornecidos pelos sensores</w:t>
+        <w:t xml:space="preserve">O objetivo deste projeto é implementar um sistema de </w:t>
+      </w:r>
+      <w:r>
+        <w:rPr>
+          <w:color w:val="auto"/>
+        </w:rPr>
+        <w:t>monitoramento</w:t>
+      </w:r>
+      <w:r>
+        <w:rPr>
+          <w:color w:val="auto"/>
+        </w:rPr>
+        <w:t xml:space="preserve"> de fluxo de pessoas em um mercado por meio de sensores de bloqueio, permitindo a gestão dos dados fornecidos pelos sensores</w:t>
       </w:r>
       <w:r>
         <w:rPr>
@@ -2159,7 +2171,7 @@
             </wp:anchor>
           </w:drawing>
         </mc:Choice>
-        <mc:Fallback xmlns:dgm="http://schemas.openxmlformats.org/drawingml/2006/diagram" xmlns:lc="http://schemas.openxmlformats.org/drawingml/2006/lockedCanvas" xmlns:c="http://schemas.openxmlformats.org/drawingml/2006/chart" xmlns:pic="http://schemas.openxmlformats.org/drawingml/2006/picture" xmlns:a="http://schemas.openxmlformats.org/drawingml/2006/main" xmlns:sl="http://schemas.openxmlformats.org/schemaLibrary/2006/main">
+        <mc:Fallback xmlns:sl="http://schemas.openxmlformats.org/schemaLibrary/2006/main" xmlns:a="http://schemas.openxmlformats.org/drawingml/2006/main" xmlns:pic="http://schemas.openxmlformats.org/drawingml/2006/picture" xmlns:c="http://schemas.openxmlformats.org/drawingml/2006/chart" xmlns:lc="http://schemas.openxmlformats.org/drawingml/2006/lockedCanvas" xmlns:dgm="http://schemas.openxmlformats.org/drawingml/2006/diagram">
           <w:drawing>
             <wp:anchor allowOverlap="1" behindDoc="1" distB="0" distT="0" distL="0" distR="0" hidden="0" layoutInCell="1" locked="0" relativeHeight="0" simplePos="0">
               <wp:simplePos x="0" y="0"/>
@@ -2273,7 +2285,7 @@
             </wp:anchor>
           </w:drawing>
         </mc:Choice>
-        <mc:Fallback xmlns:dgm="http://schemas.openxmlformats.org/drawingml/2006/diagram" xmlns:lc="http://schemas.openxmlformats.org/drawingml/2006/lockedCanvas" xmlns:c="http://schemas.openxmlformats.org/drawingml/2006/chart" xmlns:pic="http://schemas.openxmlformats.org/drawingml/2006/picture" xmlns:a="http://schemas.openxmlformats.org/drawingml/2006/main" xmlns:sl="http://schemas.openxmlformats.org/schemaLibrary/2006/main">
+        <mc:Fallback xmlns:sl="http://schemas.openxmlformats.org/schemaLibrary/2006/main" xmlns:a="http://schemas.openxmlformats.org/drawingml/2006/main" xmlns:pic="http://schemas.openxmlformats.org/drawingml/2006/picture" xmlns:c="http://schemas.openxmlformats.org/drawingml/2006/chart" xmlns:lc="http://schemas.openxmlformats.org/drawingml/2006/lockedCanvas" xmlns:dgm="http://schemas.openxmlformats.org/drawingml/2006/diagram">
           <w:drawing>
             <wp:anchor allowOverlap="1" behindDoc="1" distB="0" distT="0" distL="0" distR="0" hidden="0" layoutInCell="1" locked="0" relativeHeight="0" simplePos="0">
               <wp:simplePos x="0" y="0"/>
@@ -2387,7 +2399,7 @@
             </wp:anchor>
           </w:drawing>
         </mc:Choice>
-        <mc:Fallback xmlns:dgm="http://schemas.openxmlformats.org/drawingml/2006/diagram" xmlns:lc="http://schemas.openxmlformats.org/drawingml/2006/lockedCanvas" xmlns:c="http://schemas.openxmlformats.org/drawingml/2006/chart" xmlns:pic="http://schemas.openxmlformats.org/drawingml/2006/picture" xmlns:a="http://schemas.openxmlformats.org/drawingml/2006/main" xmlns:sl="http://schemas.openxmlformats.org/schemaLibrary/2006/main">
+        <mc:Fallback xmlns:sl="http://schemas.openxmlformats.org/schemaLibrary/2006/main" xmlns:a="http://schemas.openxmlformats.org/drawingml/2006/main" xmlns:pic="http://schemas.openxmlformats.org/drawingml/2006/picture" xmlns:c="http://schemas.openxmlformats.org/drawingml/2006/chart" xmlns:lc="http://schemas.openxmlformats.org/drawingml/2006/lockedCanvas" xmlns:dgm="http://schemas.openxmlformats.org/drawingml/2006/diagram">
           <w:drawing>
             <wp:anchor allowOverlap="1" behindDoc="1" distB="0" distT="0" distL="0" distR="0" hidden="0" layoutInCell="1" locked="0" relativeHeight="0" simplePos="0">
               <wp:simplePos x="0" y="0"/>

</xml_diff>